<commit_message>
feat: download loan ready doc resource
</commit_message>
<xml_diff>
--- a/src/main/resources/loan-equipments-form-pelcom.docx
+++ b/src/main/resources/loan-equipments-form-pelcom.docx
@@ -730,42 +730,6 @@
     </w:p>
     <w:p>
       <w:pPr>
-        <w:spacing w:after="0" w:line="240" w:lineRule="auto"/>
-        <w:rPr>
-          <w:rFonts w:ascii="Arial" w:hAnsi="Arial" w:cs="Arial"/>
-          <w:color w:val="000000" w:themeColor="text1"/>
-          <w:sz w:val="20"/>
-          <w:szCs w:val="20"/>
-          <w:u w:val="single"/>
-        </w:rPr>
-      </w:pPr>
-    </w:p>
-    <w:p>
-      <w:pPr>
-        <w:spacing w:after="0" w:line="240" w:lineRule="auto"/>
-        <w:rPr>
-          <w:rFonts w:ascii="Arial" w:hAnsi="Arial" w:cs="Arial"/>
-          <w:color w:val="000000" w:themeColor="text1"/>
-          <w:sz w:val="20"/>
-          <w:szCs w:val="20"/>
-          <w:u w:val="single"/>
-        </w:rPr>
-      </w:pPr>
-    </w:p>
-    <w:p>
-      <w:pPr>
-        <w:spacing w:after="0" w:line="240" w:lineRule="auto"/>
-        <w:rPr>
-          <w:rFonts w:ascii="Arial" w:hAnsi="Arial" w:cs="Arial"/>
-          <w:color w:val="000000" w:themeColor="text1"/>
-          <w:sz w:val="20"/>
-          <w:szCs w:val="20"/>
-          <w:u w:val="single"/>
-        </w:rPr>
-      </w:pPr>
-    </w:p>
-    <w:p>
-      <w:pPr>
         <w:spacing w:after="0" w:line="360" w:lineRule="auto"/>
         <w:jc w:val="center"/>
         <w:rPr>
@@ -831,6 +795,504 @@
     <w:p>
       <w:pPr>
         <w:spacing w:after="0" w:line="360" w:lineRule="auto"/>
+        <w:jc w:val="both"/>
+        <w:rPr>
+          <w:rFonts w:ascii="Arial" w:hAnsi="Arial" w:cs="Arial"/>
+          <w:color w:val="BFBFBF" w:themeColor="background1" w:themeShade="BF"/>
+          <w:sz w:val="20"/>
+          <w:szCs w:val="20"/>
+        </w:rPr>
+      </w:pPr>
+      <w:r>
+        <w:rPr>
+          <w:rFonts w:ascii="Arial" w:hAnsi="Arial" w:cs="Arial"/>
+          <w:noProof/>
+          <w:color w:val="BFBFBF" w:themeColor="background1" w:themeShade="BF"/>
+          <w:sz w:val="20"/>
+          <w:szCs w:val="20"/>
+          <w14:ligatures w14:val="none"/>
+        </w:rPr>
+        <mc:AlternateContent>
+          <mc:Choice Requires="wps">
+            <w:drawing>
+              <wp:anchor distT="0" distB="0" distL="114300" distR="114300" simplePos="0" relativeHeight="251660288" behindDoc="0" locked="0" layoutInCell="1" allowOverlap="1">
+                <wp:simplePos x="0" y="0"/>
+                <wp:positionH relativeFrom="column">
+                  <wp:posOffset>55418</wp:posOffset>
+                </wp:positionH>
+                <wp:positionV relativeFrom="paragraph">
+                  <wp:posOffset>46989</wp:posOffset>
+                </wp:positionV>
+                <wp:extent cx="3254375" cy="713163"/>
+                <wp:effectExtent l="0" t="0" r="0" b="0"/>
+                <wp:wrapNone/>
+                <wp:docPr id="1246564960" name="Caixa de Texto 2"/>
+                <wp:cNvGraphicFramePr/>
+                <a:graphic xmlns:a="http://schemas.openxmlformats.org/drawingml/2006/main">
+                  <a:graphicData uri="http://schemas.microsoft.com/office/word/2010/wordprocessingShape">
+                    <wps:wsp>
+                      <wps:cNvSpPr txBox="1"/>
+                      <wps:spPr>
+                        <a:xfrm>
+                          <a:off x="0" y="0"/>
+                          <a:ext cx="3254375" cy="713163"/>
+                        </a:xfrm>
+                        <a:prstGeom prst="rect">
+                          <a:avLst/>
+                        </a:prstGeom>
+                        <a:solidFill>
+                          <a:schemeClr val="lt1"/>
+                        </a:solidFill>
+                        <a:ln w="6350">
+                          <a:noFill/>
+                        </a:ln>
+                      </wps:spPr>
+                      <wps:txbx>
+                        <w:txbxContent>
+                          <w:p>
+                            <w:pPr>
+                              <w:spacing w:after="0" w:line="360" w:lineRule="auto"/>
+                              <w:jc w:val="center"/>
+                              <w:rPr>
+                                <w:rFonts w:ascii="Arial" w:hAnsi="Arial" w:cs="Arial"/>
+                                <w:color w:val="595959" w:themeColor="text1" w:themeTint="A6"/>
+                                <w:sz w:val="20"/>
+                                <w:szCs w:val="20"/>
+                              </w:rPr>
+                            </w:pPr>
+                            <w:r>
+                              <w:rPr>
+                                <w:rFonts w:ascii="Arial" w:hAnsi="Arial" w:cs="Arial"/>
+                                <w:color w:val="595959" w:themeColor="text1" w:themeTint="A6"/>
+                                <w:sz w:val="20"/>
+                                <w:szCs w:val="20"/>
+                              </w:rPr>
+                              <w:t>___________________________________</w:t>
+                            </w:r>
+                          </w:p>
+                          <w:p>
+                            <w:pPr>
+                              <w:spacing w:after="0" w:line="360" w:lineRule="auto"/>
+                              <w:jc w:val="center"/>
+                              <w:rPr>
+                                <w:rFonts w:ascii="Arial" w:hAnsi="Arial" w:cs="Arial"/>
+                                <w:color w:val="595959" w:themeColor="text1" w:themeTint="A6"/>
+                                <w:sz w:val="18"/>
+                                <w:szCs w:val="18"/>
+                              </w:rPr>
+                            </w:pPr>
+                            <w:r>
+                              <w:rPr>
+                                <w:rFonts w:ascii="Arial" w:hAnsi="Arial" w:cs="Arial"/>
+                                <w:color w:val="595959" w:themeColor="text1" w:themeTint="A6"/>
+                                <w:sz w:val="18"/>
+                                <w:szCs w:val="18"/>
+                              </w:rPr>
+                              <w:t>Assinatura ({rank} {</w:t>
+                            </w:r>
+                            <w:proofErr w:type="spellStart"/>
+                            <w:r>
+                              <w:rPr>
+                                <w:rFonts w:ascii="Arial" w:hAnsi="Arial" w:cs="Arial"/>
+                                <w:color w:val="595959" w:themeColor="text1" w:themeTint="A6"/>
+                                <w:sz w:val="18"/>
+                                <w:szCs w:val="18"/>
+                              </w:rPr>
+                              <w:t>warName</w:t>
+                            </w:r>
+                            <w:proofErr w:type="spellEnd"/>
+                            <w:r>
+                              <w:rPr>
+                                <w:rFonts w:ascii="Arial" w:hAnsi="Arial" w:cs="Arial"/>
+                                <w:color w:val="595959" w:themeColor="text1" w:themeTint="A6"/>
+                                <w:sz w:val="18"/>
+                                <w:szCs w:val="18"/>
+                              </w:rPr>
+                              <w:t>})</w:t>
+                            </w:r>
+                          </w:p>
+                          <w:p/>
+                        </w:txbxContent>
+                      </wps:txbx>
+                      <wps:bodyPr rot="0" spcFirstLastPara="0" vertOverflow="overflow" horzOverflow="overflow" vert="horz" wrap="square" lIns="91440" tIns="45720" rIns="91440" bIns="45720" numCol="1" spcCol="0" rtlCol="0" fromWordArt="0" anchor="t" anchorCtr="0" forceAA="0" compatLnSpc="1">
+                        <a:prstTxWarp prst="textNoShape">
+                          <a:avLst/>
+                        </a:prstTxWarp>
+                        <a:noAutofit/>
+                      </wps:bodyPr>
+                    </wps:wsp>
+                  </a:graphicData>
+                </a:graphic>
+                <wp14:sizeRelH relativeFrom="margin">
+                  <wp14:pctWidth>0</wp14:pctWidth>
+                </wp14:sizeRelH>
+                <wp14:sizeRelV relativeFrom="margin">
+                  <wp14:pctHeight>0</wp14:pctHeight>
+                </wp14:sizeRelV>
+              </wp:anchor>
+            </w:drawing>
+          </mc:Choice>
+          <mc:Fallback>
+            <w:pict>
+              <v:shapetype id="_x0000_t202" coordsize="21600,21600" o:spt="202" path="m,l,21600r21600,l21600,xe">
+                <v:stroke joinstyle="miter"/>
+                <v:path gradientshapeok="t" o:connecttype="rect"/>
+              </v:shapetype>
+              <v:shape id="Caixa de Texto 2" o:spid="_x0000_s1026" type="#_x0000_t202" style="position:absolute;left:0;text-align:left;margin-left:4.35pt;margin-top:3.7pt;width:256.25pt;height:56.15pt;z-index:251660288;visibility:visible;mso-wrap-style:square;mso-width-percent:0;mso-height-percent:0;mso-wrap-distance-left:9pt;mso-wrap-distance-top:0;mso-wrap-distance-right:9pt;mso-wrap-distance-bottom:0;mso-position-horizontal:absolute;mso-position-horizontal-relative:text;mso-position-vertical:absolute;mso-position-vertical-relative:text;mso-width-percent:0;mso-height-percent:0;mso-width-relative:margin;mso-height-relative:margin;v-text-anchor:top" o:gfxdata="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" fillcolor="white [3201]" stroked="f" strokeweight=".5pt">
+                <v:textbox>
+                  <w:txbxContent>
+                    <w:p>
+                      <w:pPr>
+                        <w:spacing w:after="0" w:line="360" w:lineRule="auto"/>
+                        <w:jc w:val="center"/>
+                        <w:rPr>
+                          <w:rFonts w:ascii="Arial" w:hAnsi="Arial" w:cs="Arial"/>
+                          <w:color w:val="595959" w:themeColor="text1" w:themeTint="A6"/>
+                          <w:sz w:val="20"/>
+                          <w:szCs w:val="20"/>
+                        </w:rPr>
+                      </w:pPr>
+                      <w:r>
+                        <w:rPr>
+                          <w:rFonts w:ascii="Arial" w:hAnsi="Arial" w:cs="Arial"/>
+                          <w:color w:val="595959" w:themeColor="text1" w:themeTint="A6"/>
+                          <w:sz w:val="20"/>
+                          <w:szCs w:val="20"/>
+                        </w:rPr>
+                        <w:t>___________________________________</w:t>
+                      </w:r>
+                    </w:p>
+                    <w:p>
+                      <w:pPr>
+                        <w:spacing w:after="0" w:line="360" w:lineRule="auto"/>
+                        <w:jc w:val="center"/>
+                        <w:rPr>
+                          <w:rFonts w:ascii="Arial" w:hAnsi="Arial" w:cs="Arial"/>
+                          <w:color w:val="595959" w:themeColor="text1" w:themeTint="A6"/>
+                          <w:sz w:val="18"/>
+                          <w:szCs w:val="18"/>
+                        </w:rPr>
+                      </w:pPr>
+                      <w:r>
+                        <w:rPr>
+                          <w:rFonts w:ascii="Arial" w:hAnsi="Arial" w:cs="Arial"/>
+                          <w:color w:val="595959" w:themeColor="text1" w:themeTint="A6"/>
+                          <w:sz w:val="18"/>
+                          <w:szCs w:val="18"/>
+                        </w:rPr>
+                        <w:t>Assinatura ({rank} {</w:t>
+                      </w:r>
+                      <w:proofErr w:type="spellStart"/>
+                      <w:r>
+                        <w:rPr>
+                          <w:rFonts w:ascii="Arial" w:hAnsi="Arial" w:cs="Arial"/>
+                          <w:color w:val="595959" w:themeColor="text1" w:themeTint="A6"/>
+                          <w:sz w:val="18"/>
+                          <w:szCs w:val="18"/>
+                        </w:rPr>
+                        <w:t>warName</w:t>
+                      </w:r>
+                      <w:proofErr w:type="spellEnd"/>
+                      <w:r>
+                        <w:rPr>
+                          <w:rFonts w:ascii="Arial" w:hAnsi="Arial" w:cs="Arial"/>
+                          <w:color w:val="595959" w:themeColor="text1" w:themeTint="A6"/>
+                          <w:sz w:val="18"/>
+                          <w:szCs w:val="18"/>
+                        </w:rPr>
+                        <w:t>})</w:t>
+                      </w:r>
+                    </w:p>
+                    <w:p/>
+                  </w:txbxContent>
+                </v:textbox>
+              </v:shape>
+            </w:pict>
+          </mc:Fallback>
+        </mc:AlternateContent>
+      </w:r>
+      <w:r>
+        <w:rPr>
+          <w:rFonts w:ascii="Arial" w:hAnsi="Arial" w:cs="Arial"/>
+          <w:noProof/>
+          <w:color w:val="BFBFBF" w:themeColor="background1" w:themeShade="BF"/>
+          <w:sz w:val="20"/>
+          <w:szCs w:val="20"/>
+          <w14:ligatures w14:val="none"/>
+        </w:rPr>
+        <mc:AlternateContent>
+          <mc:Choice Requires="wps">
+            <w:drawing>
+              <wp:anchor distT="0" distB="0" distL="114300" distR="114300" simplePos="0" relativeHeight="251662336" behindDoc="0" locked="0" layoutInCell="1" allowOverlap="1" wp14:anchorId="1A7B387E" wp14:editId="0432EFCD">
+                <wp:simplePos x="0" y="0"/>
+                <wp:positionH relativeFrom="column">
+                  <wp:posOffset>3311236</wp:posOffset>
+                </wp:positionH>
+                <wp:positionV relativeFrom="paragraph">
+                  <wp:posOffset>40063</wp:posOffset>
+                </wp:positionV>
+                <wp:extent cx="3254375" cy="720436"/>
+                <wp:effectExtent l="0" t="0" r="0" b="3810"/>
+                <wp:wrapNone/>
+                <wp:docPr id="2143314280" name="Caixa de Texto 2"/>
+                <wp:cNvGraphicFramePr/>
+                <a:graphic xmlns:a="http://schemas.openxmlformats.org/drawingml/2006/main">
+                  <a:graphicData uri="http://schemas.microsoft.com/office/word/2010/wordprocessingShape">
+                    <wps:wsp>
+                      <wps:cNvSpPr txBox="1"/>
+                      <wps:spPr>
+                        <a:xfrm>
+                          <a:off x="0" y="0"/>
+                          <a:ext cx="3254375" cy="720436"/>
+                        </a:xfrm>
+                        <a:prstGeom prst="rect">
+                          <a:avLst/>
+                        </a:prstGeom>
+                        <a:solidFill>
+                          <a:schemeClr val="lt1"/>
+                        </a:solidFill>
+                        <a:ln w="6350">
+                          <a:noFill/>
+                        </a:ln>
+                      </wps:spPr>
+                      <wps:txbx>
+                        <w:txbxContent>
+                          <w:p>
+                            <w:pPr>
+                              <w:spacing w:after="0" w:line="360" w:lineRule="auto"/>
+                              <w:jc w:val="center"/>
+                              <w:rPr>
+                                <w:rFonts w:ascii="Arial" w:hAnsi="Arial" w:cs="Arial"/>
+                                <w:color w:val="595959" w:themeColor="text1" w:themeTint="A6"/>
+                                <w:sz w:val="20"/>
+                                <w:szCs w:val="20"/>
+                              </w:rPr>
+                            </w:pPr>
+                            <w:r>
+                              <w:rPr>
+                                <w:rFonts w:ascii="Arial" w:hAnsi="Arial" w:cs="Arial"/>
+                                <w:color w:val="595959" w:themeColor="text1" w:themeTint="A6"/>
+                                <w:sz w:val="20"/>
+                                <w:szCs w:val="20"/>
+                              </w:rPr>
+                              <w:t>___________________________________</w:t>
+                            </w:r>
+                          </w:p>
+                          <w:p>
+                            <w:pPr>
+                              <w:spacing w:after="0" w:line="360" w:lineRule="auto"/>
+                              <w:jc w:val="center"/>
+                              <w:rPr>
+                                <w:rFonts w:ascii="Arial" w:hAnsi="Arial" w:cs="Arial"/>
+                                <w:color w:val="595959" w:themeColor="text1" w:themeTint="A6"/>
+                                <w:sz w:val="18"/>
+                                <w:szCs w:val="18"/>
+                              </w:rPr>
+                            </w:pPr>
+                            <w:r>
+                              <w:rPr>
+                                <w:rFonts w:ascii="Arial" w:hAnsi="Arial" w:cs="Arial"/>
+                                <w:color w:val="595959" w:themeColor="text1" w:themeTint="A6"/>
+                                <w:sz w:val="18"/>
+                                <w:szCs w:val="18"/>
+                              </w:rPr>
+                              <w:t>Assinatura do responsável pela cautela ({</w:t>
+                            </w:r>
+                            <w:proofErr w:type="spellStart"/>
+                            <w:r>
+                              <w:rPr>
+                                <w:rFonts w:ascii="Arial" w:hAnsi="Arial" w:cs="Arial"/>
+                                <w:color w:val="595959" w:themeColor="text1" w:themeTint="A6"/>
+                                <w:sz w:val="18"/>
+                                <w:szCs w:val="18"/>
+                              </w:rPr>
+                              <w:t>lenderRank</w:t>
+                            </w:r>
+                            <w:proofErr w:type="spellEnd"/>
+                            <w:r>
+                              <w:rPr>
+                                <w:rFonts w:ascii="Arial" w:hAnsi="Arial" w:cs="Arial"/>
+                                <w:color w:val="595959" w:themeColor="text1" w:themeTint="A6"/>
+                                <w:sz w:val="18"/>
+                                <w:szCs w:val="18"/>
+                              </w:rPr>
+                              <w:t>} {</w:t>
+                            </w:r>
+                            <w:proofErr w:type="spellStart"/>
+                            <w:r>
+                              <w:rPr>
+                                <w:rFonts w:ascii="Arial" w:hAnsi="Arial" w:cs="Arial"/>
+                                <w:color w:val="595959" w:themeColor="text1" w:themeTint="A6"/>
+                                <w:sz w:val="18"/>
+                                <w:szCs w:val="18"/>
+                              </w:rPr>
+                              <w:t>lender</w:t>
+                            </w:r>
+                            <w:proofErr w:type="spellEnd"/>
+                            <w:r>
+                              <w:rPr>
+                                <w:rFonts w:ascii="Arial" w:hAnsi="Arial" w:cs="Arial"/>
+                                <w:color w:val="595959" w:themeColor="text1" w:themeTint="A6"/>
+                                <w:sz w:val="18"/>
+                                <w:szCs w:val="18"/>
+                              </w:rPr>
+                              <w:t>})</w:t>
+                            </w:r>
+                          </w:p>
+                          <w:p>
+                            <w:pPr>
+                              <w:spacing w:after="0" w:line="360" w:lineRule="auto"/>
+                              <w:jc w:val="center"/>
+                            </w:pPr>
+                          </w:p>
+                        </w:txbxContent>
+                      </wps:txbx>
+                      <wps:bodyPr rot="0" spcFirstLastPara="0" vertOverflow="overflow" horzOverflow="overflow" vert="horz" wrap="square" lIns="91440" tIns="45720" rIns="91440" bIns="45720" numCol="1" spcCol="0" rtlCol="0" fromWordArt="0" anchor="t" anchorCtr="0" forceAA="0" compatLnSpc="1">
+                        <a:prstTxWarp prst="textNoShape">
+                          <a:avLst/>
+                        </a:prstTxWarp>
+                        <a:noAutofit/>
+                      </wps:bodyPr>
+                    </wps:wsp>
+                  </a:graphicData>
+                </a:graphic>
+                <wp14:sizeRelH relativeFrom="margin">
+                  <wp14:pctWidth>0</wp14:pctWidth>
+                </wp14:sizeRelH>
+                <wp14:sizeRelV relativeFrom="margin">
+                  <wp14:pctHeight>0</wp14:pctHeight>
+                </wp14:sizeRelV>
+              </wp:anchor>
+            </w:drawing>
+          </mc:Choice>
+          <mc:Fallback>
+            <w:pict>
+              <v:shape w14:anchorId="1A7B387E" id="_x0000_s1027" type="#_x0000_t202" style="position:absolute;left:0;text-align:left;margin-left:260.75pt;margin-top:3.15pt;width:256.25pt;height:56.75pt;z-index:251662336;visibility:visible;mso-wrap-style:square;mso-width-percent:0;mso-height-percent:0;mso-wrap-distance-left:9pt;mso-wrap-distance-top:0;mso-wrap-distance-right:9pt;mso-wrap-distance-bottom:0;mso-position-horizontal:absolute;mso-position-horizontal-relative:text;mso-position-vertical:absolute;mso-position-vertical-relative:text;mso-width-percent:0;mso-height-percent:0;mso-width-relative:margin;mso-height-relative:margin;v-text-anchor:top" o:gfxdata="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" fillcolor="white [3201]" stroked="f" strokeweight=".5pt">
+                <v:textbox>
+                  <w:txbxContent>
+                    <w:p>
+                      <w:pPr>
+                        <w:spacing w:after="0" w:line="360" w:lineRule="auto"/>
+                        <w:jc w:val="center"/>
+                        <w:rPr>
+                          <w:rFonts w:ascii="Arial" w:hAnsi="Arial" w:cs="Arial"/>
+                          <w:color w:val="595959" w:themeColor="text1" w:themeTint="A6"/>
+                          <w:sz w:val="20"/>
+                          <w:szCs w:val="20"/>
+                        </w:rPr>
+                      </w:pPr>
+                      <w:r>
+                        <w:rPr>
+                          <w:rFonts w:ascii="Arial" w:hAnsi="Arial" w:cs="Arial"/>
+                          <w:color w:val="595959" w:themeColor="text1" w:themeTint="A6"/>
+                          <w:sz w:val="20"/>
+                          <w:szCs w:val="20"/>
+                        </w:rPr>
+                        <w:t>___________________________________</w:t>
+                      </w:r>
+                    </w:p>
+                    <w:p>
+                      <w:pPr>
+                        <w:spacing w:after="0" w:line="360" w:lineRule="auto"/>
+                        <w:jc w:val="center"/>
+                        <w:rPr>
+                          <w:rFonts w:ascii="Arial" w:hAnsi="Arial" w:cs="Arial"/>
+                          <w:color w:val="595959" w:themeColor="text1" w:themeTint="A6"/>
+                          <w:sz w:val="18"/>
+                          <w:szCs w:val="18"/>
+                        </w:rPr>
+                      </w:pPr>
+                      <w:r>
+                        <w:rPr>
+                          <w:rFonts w:ascii="Arial" w:hAnsi="Arial" w:cs="Arial"/>
+                          <w:color w:val="595959" w:themeColor="text1" w:themeTint="A6"/>
+                          <w:sz w:val="18"/>
+                          <w:szCs w:val="18"/>
+                        </w:rPr>
+                        <w:t>Assinatura do responsável pela cautela ({</w:t>
+                      </w:r>
+                      <w:proofErr w:type="spellStart"/>
+                      <w:r>
+                        <w:rPr>
+                          <w:rFonts w:ascii="Arial" w:hAnsi="Arial" w:cs="Arial"/>
+                          <w:color w:val="595959" w:themeColor="text1" w:themeTint="A6"/>
+                          <w:sz w:val="18"/>
+                          <w:szCs w:val="18"/>
+                        </w:rPr>
+                        <w:t>lenderRank</w:t>
+                      </w:r>
+                      <w:proofErr w:type="spellEnd"/>
+                      <w:r>
+                        <w:rPr>
+                          <w:rFonts w:ascii="Arial" w:hAnsi="Arial" w:cs="Arial"/>
+                          <w:color w:val="595959" w:themeColor="text1" w:themeTint="A6"/>
+                          <w:sz w:val="18"/>
+                          <w:szCs w:val="18"/>
+                        </w:rPr>
+                        <w:t>} {</w:t>
+                      </w:r>
+                      <w:proofErr w:type="spellStart"/>
+                      <w:r>
+                        <w:rPr>
+                          <w:rFonts w:ascii="Arial" w:hAnsi="Arial" w:cs="Arial"/>
+                          <w:color w:val="595959" w:themeColor="text1" w:themeTint="A6"/>
+                          <w:sz w:val="18"/>
+                          <w:szCs w:val="18"/>
+                        </w:rPr>
+                        <w:t>lender</w:t>
+                      </w:r>
+                      <w:proofErr w:type="spellEnd"/>
+                      <w:r>
+                        <w:rPr>
+                          <w:rFonts w:ascii="Arial" w:hAnsi="Arial" w:cs="Arial"/>
+                          <w:color w:val="595959" w:themeColor="text1" w:themeTint="A6"/>
+                          <w:sz w:val="18"/>
+                          <w:szCs w:val="18"/>
+                        </w:rPr>
+                        <w:t>})</w:t>
+                      </w:r>
+                    </w:p>
+                    <w:p>
+                      <w:pPr>
+                        <w:spacing w:after="0" w:line="360" w:lineRule="auto"/>
+                        <w:jc w:val="center"/>
+                      </w:pPr>
+                    </w:p>
+                  </w:txbxContent>
+                </v:textbox>
+              </v:shape>
+            </w:pict>
+          </mc:Fallback>
+        </mc:AlternateContent>
+      </w:r>
+    </w:p>
+    <w:p>
+      <w:pPr>
+        <w:spacing w:after="0" w:line="360" w:lineRule="auto"/>
+        <w:jc w:val="both"/>
+        <w:rPr>
+          <w:rFonts w:ascii="Arial" w:hAnsi="Arial" w:cs="Arial"/>
+          <w:color w:val="BFBFBF" w:themeColor="background1" w:themeShade="BF"/>
+          <w:sz w:val="20"/>
+          <w:szCs w:val="20"/>
+        </w:rPr>
+      </w:pPr>
+    </w:p>
+    <w:p>
+      <w:pPr>
+        <w:spacing w:after="0" w:line="360" w:lineRule="auto"/>
+        <w:jc w:val="both"/>
+        <w:rPr>
+          <w:rFonts w:ascii="Arial" w:hAnsi="Arial" w:cs="Arial"/>
+          <w:color w:val="BFBFBF" w:themeColor="background1" w:themeShade="BF"/>
+          <w:sz w:val="20"/>
+          <w:szCs w:val="20"/>
+        </w:rPr>
+      </w:pPr>
+    </w:p>
+    <w:p>
+      <w:pPr>
+        <w:spacing w:after="0" w:line="360" w:lineRule="auto"/>
         <w:jc w:val="center"/>
         <w:rPr>
           <w:rFonts w:ascii="Arial" w:hAnsi="Arial" w:cs="Arial"/>
@@ -839,135 +1301,18 @@
           <w:szCs w:val="20"/>
         </w:rPr>
       </w:pPr>
-      <w:r>
+    </w:p>
+    <w:p>
+      <w:pPr>
+        <w:spacing w:after="0" w:line="360" w:lineRule="auto"/>
+        <w:jc w:val="center"/>
         <w:rPr>
           <w:rFonts w:ascii="Arial" w:hAnsi="Arial" w:cs="Arial"/>
           <w:color w:val="595959" w:themeColor="text1" w:themeTint="A6"/>
           <w:sz w:val="20"/>
           <w:szCs w:val="20"/>
         </w:rPr>
-        <w:t>___________________________________</w:t>
-      </w:r>
-    </w:p>
-    <w:p>
-      <w:pPr>
-        <w:spacing w:after="0" w:line="360" w:lineRule="auto"/>
-        <w:jc w:val="center"/>
-        <w:rPr>
-          <w:rFonts w:ascii="Arial" w:hAnsi="Arial" w:cs="Arial"/>
-          <w:color w:val="595959" w:themeColor="text1" w:themeTint="A6"/>
-          <w:sz w:val="20"/>
-          <w:szCs w:val="20"/>
-        </w:rPr>
-      </w:pPr>
-      <w:r>
-        <w:rPr>
-          <w:rFonts w:ascii="Arial" w:hAnsi="Arial" w:cs="Arial"/>
-          <w:color w:val="595959" w:themeColor="text1" w:themeTint="A6"/>
-          <w:sz w:val="20"/>
-          <w:szCs w:val="20"/>
-        </w:rPr>
-        <w:t xml:space="preserve">Assinatura </w:t>
-      </w:r>
-      <w:r>
-        <w:rPr>
-          <w:rFonts w:ascii="Arial" w:hAnsi="Arial" w:cs="Arial"/>
-          <w:color w:val="595959" w:themeColor="text1" w:themeTint="A6"/>
-          <w:sz w:val="20"/>
-          <w:szCs w:val="20"/>
-        </w:rPr>
-        <w:t>(</w:t>
-      </w:r>
-      <w:r>
-        <w:rPr>
-          <w:rFonts w:ascii="Arial" w:hAnsi="Arial" w:cs="Arial"/>
-          <w:color w:val="595959" w:themeColor="text1" w:themeTint="A6"/>
-          <w:sz w:val="20"/>
-          <w:szCs w:val="20"/>
-        </w:rPr>
-        <w:t>{rank}</w:t>
-      </w:r>
-      <w:r>
-        <w:rPr>
-          <w:rFonts w:ascii="Arial" w:hAnsi="Arial" w:cs="Arial"/>
-          <w:color w:val="595959" w:themeColor="text1" w:themeTint="A6"/>
-          <w:sz w:val="20"/>
-          <w:szCs w:val="20"/>
-        </w:rPr>
-        <w:t xml:space="preserve"> </w:t>
-      </w:r>
-      <w:r>
-        <w:rPr>
-          <w:rFonts w:ascii="Arial" w:hAnsi="Arial" w:cs="Arial"/>
-          <w:color w:val="595959" w:themeColor="text1" w:themeTint="A6"/>
-          <w:sz w:val="20"/>
-          <w:szCs w:val="20"/>
-        </w:rPr>
-        <w:t>{</w:t>
-      </w:r>
-      <w:proofErr w:type="spellStart"/>
-      <w:r>
-        <w:rPr>
-          <w:rFonts w:ascii="Arial" w:hAnsi="Arial" w:cs="Arial"/>
-          <w:color w:val="595959" w:themeColor="text1" w:themeTint="A6"/>
-          <w:sz w:val="20"/>
-          <w:szCs w:val="20"/>
-        </w:rPr>
-        <w:t>warName</w:t>
-      </w:r>
-      <w:proofErr w:type="spellEnd"/>
-      <w:r>
-        <w:rPr>
-          <w:rFonts w:ascii="Arial" w:hAnsi="Arial" w:cs="Arial"/>
-          <w:color w:val="595959" w:themeColor="text1" w:themeTint="A6"/>
-          <w:sz w:val="20"/>
-          <w:szCs w:val="20"/>
-        </w:rPr>
-        <w:t>}</w:t>
-      </w:r>
-      <w:r>
-        <w:rPr>
-          <w:rFonts w:ascii="Arial" w:hAnsi="Arial" w:cs="Arial"/>
-          <w:color w:val="595959" w:themeColor="text1" w:themeTint="A6"/>
-          <w:sz w:val="20"/>
-          <w:szCs w:val="20"/>
-        </w:rPr>
-        <w:t>)</w:t>
-      </w:r>
-    </w:p>
-    <w:p>
-      <w:pPr>
-        <w:spacing w:after="0" w:line="360" w:lineRule="auto"/>
-        <w:jc w:val="center"/>
-        <w:rPr>
-          <w:rFonts w:ascii="Arial" w:hAnsi="Arial" w:cs="Arial"/>
-          <w:color w:val="595959" w:themeColor="text1" w:themeTint="A6"/>
-          <w:sz w:val="20"/>
-          <w:szCs w:val="20"/>
-        </w:rPr>
-      </w:pPr>
-    </w:p>
-    <w:p>
-      <w:pPr>
-        <w:spacing w:after="0" w:line="360" w:lineRule="auto"/>
-        <w:jc w:val="center"/>
-        <w:rPr>
-          <w:rFonts w:ascii="Arial" w:hAnsi="Arial" w:cs="Arial"/>
-          <w:color w:val="595959" w:themeColor="text1" w:themeTint="A6"/>
-          <w:sz w:val="20"/>
-          <w:szCs w:val="20"/>
-        </w:rPr>
-      </w:pPr>
-      <w:r>
-        <w:rPr>
-          <w:rFonts w:ascii="Arial" w:hAnsi="Arial" w:cs="Arial"/>
-          <w:color w:val="595959" w:themeColor="text1" w:themeTint="A6"/>
-          <w:sz w:val="20"/>
-          <w:szCs w:val="20"/>
-        </w:rPr>
-        <w:lastRenderedPageBreak/>
-        <w:t>___________________________________</w:t>
-      </w:r>
+      </w:pPr>
     </w:p>
     <w:p>
       <w:pPr>
@@ -989,6 +1334,7 @@
           <w:szCs w:val="20"/>
           <w14:ligatures w14:val="none"/>
         </w:rPr>
+        <w:lastRenderedPageBreak/>
         <mc:AlternateContent>
           <mc:Choice Requires="wps">
             <w:drawing>
@@ -1231,91 +1577,96 @@
           </mc:Fallback>
         </mc:AlternateContent>
       </w:r>
-      <w:r>
-        <w:rPr>
-          <w:rFonts w:ascii="Arial" w:hAnsi="Arial" w:cs="Arial"/>
-          <w:color w:val="595959" w:themeColor="text1" w:themeTint="A6"/>
-          <w:sz w:val="20"/>
-          <w:szCs w:val="20"/>
-        </w:rPr>
-        <w:t>Assinatura do responsável pela cautela (</w:t>
-      </w:r>
-      <w:r>
-        <w:rPr>
-          <w:rFonts w:ascii="Arial" w:hAnsi="Arial" w:cs="Arial"/>
-          <w:color w:val="595959" w:themeColor="text1" w:themeTint="A6"/>
-          <w:sz w:val="20"/>
-          <w:szCs w:val="20"/>
-        </w:rPr>
-        <w:t>{</w:t>
-      </w:r>
-      <w:proofErr w:type="spellStart"/>
-      <w:r>
-        <w:rPr>
-          <w:rFonts w:ascii="Arial" w:hAnsi="Arial" w:cs="Arial"/>
-          <w:color w:val="595959" w:themeColor="text1" w:themeTint="A6"/>
-          <w:sz w:val="20"/>
-          <w:szCs w:val="20"/>
-        </w:rPr>
-        <w:t>lenderRank</w:t>
-      </w:r>
-      <w:proofErr w:type="spellEnd"/>
-      <w:r>
-        <w:rPr>
-          <w:rFonts w:ascii="Arial" w:hAnsi="Arial" w:cs="Arial"/>
-          <w:color w:val="595959" w:themeColor="text1" w:themeTint="A6"/>
-          <w:sz w:val="20"/>
-          <w:szCs w:val="20"/>
-        </w:rPr>
-        <w:t>}</w:t>
-      </w:r>
-      <w:r>
-        <w:rPr>
-          <w:rFonts w:ascii="Arial" w:hAnsi="Arial" w:cs="Arial"/>
-          <w:color w:val="595959" w:themeColor="text1" w:themeTint="A6"/>
-          <w:sz w:val="20"/>
-          <w:szCs w:val="20"/>
-        </w:rPr>
-        <w:t xml:space="preserve"> </w:t>
-      </w:r>
-      <w:r>
-        <w:rPr>
-          <w:rFonts w:ascii="Arial" w:hAnsi="Arial" w:cs="Arial"/>
-          <w:color w:val="595959" w:themeColor="text1" w:themeTint="A6"/>
-          <w:sz w:val="20"/>
-          <w:szCs w:val="20"/>
-        </w:rPr>
-        <w:t>{</w:t>
-      </w:r>
-      <w:proofErr w:type="spellStart"/>
-      <w:r>
-        <w:rPr>
-          <w:rFonts w:ascii="Arial" w:hAnsi="Arial" w:cs="Arial"/>
-          <w:color w:val="595959" w:themeColor="text1" w:themeTint="A6"/>
-          <w:sz w:val="20"/>
-          <w:szCs w:val="20"/>
-        </w:rPr>
-        <w:t>lender</w:t>
-      </w:r>
-      <w:proofErr w:type="spellEnd"/>
-      <w:r>
-        <w:rPr>
-          <w:rFonts w:ascii="Arial" w:hAnsi="Arial" w:cs="Arial"/>
-          <w:color w:val="595959" w:themeColor="text1" w:themeTint="A6"/>
-          <w:sz w:val="20"/>
-          <w:szCs w:val="20"/>
-        </w:rPr>
-        <w:t>}</w:t>
-      </w:r>
-      <w:r>
-        <w:rPr>
-          <w:rFonts w:ascii="Arial" w:hAnsi="Arial" w:cs="Arial"/>
-          <w:color w:val="595959" w:themeColor="text1" w:themeTint="A6"/>
-          <w:sz w:val="20"/>
-          <w:szCs w:val="20"/>
-        </w:rPr>
-        <w:t>)</w:t>
-      </w:r>
+    </w:p>
+    <w:p>
+      <w:pPr>
+        <w:rPr>
+          <w:rFonts w:ascii="Arial" w:hAnsi="Arial" w:cs="Arial"/>
+          <w:sz w:val="20"/>
+          <w:szCs w:val="20"/>
+        </w:rPr>
+      </w:pPr>
+    </w:p>
+    <w:p>
+      <w:pPr>
+        <w:rPr>
+          <w:rFonts w:ascii="Arial" w:hAnsi="Arial" w:cs="Arial"/>
+          <w:sz w:val="20"/>
+          <w:szCs w:val="20"/>
+        </w:rPr>
+      </w:pPr>
+    </w:p>
+    <w:p>
+      <w:pPr>
+        <w:rPr>
+          <w:rFonts w:ascii="Arial" w:hAnsi="Arial" w:cs="Arial"/>
+          <w:sz w:val="20"/>
+          <w:szCs w:val="20"/>
+        </w:rPr>
+      </w:pPr>
+    </w:p>
+    <w:p>
+      <w:pPr>
+        <w:rPr>
+          <w:rFonts w:ascii="Arial" w:hAnsi="Arial" w:cs="Arial"/>
+          <w:sz w:val="20"/>
+          <w:szCs w:val="20"/>
+        </w:rPr>
+      </w:pPr>
+    </w:p>
+    <w:p>
+      <w:pPr>
+        <w:rPr>
+          <w:rFonts w:ascii="Arial" w:hAnsi="Arial" w:cs="Arial"/>
+          <w:sz w:val="20"/>
+          <w:szCs w:val="20"/>
+        </w:rPr>
+      </w:pPr>
+    </w:p>
+    <w:p>
+      <w:pPr>
+        <w:rPr>
+          <w:rFonts w:ascii="Arial" w:hAnsi="Arial" w:cs="Arial"/>
+          <w:sz w:val="20"/>
+          <w:szCs w:val="20"/>
+        </w:rPr>
+      </w:pPr>
+    </w:p>
+    <w:p>
+      <w:pPr>
+        <w:rPr>
+          <w:rFonts w:ascii="Arial" w:hAnsi="Arial" w:cs="Arial"/>
+          <w:sz w:val="20"/>
+          <w:szCs w:val="20"/>
+        </w:rPr>
+      </w:pPr>
+    </w:p>
+    <w:p>
+      <w:pPr>
+        <w:rPr>
+          <w:rFonts w:ascii="Arial" w:hAnsi="Arial" w:cs="Arial"/>
+          <w:sz w:val="20"/>
+          <w:szCs w:val="20"/>
+        </w:rPr>
+      </w:pPr>
+    </w:p>
+    <w:p>
+      <w:pPr>
+        <w:rPr>
+          <w:rFonts w:ascii="Arial" w:hAnsi="Arial" w:cs="Arial"/>
+          <w:sz w:val="20"/>
+          <w:szCs w:val="20"/>
+        </w:rPr>
+      </w:pPr>
+    </w:p>
+    <w:p>
+      <w:pPr>
+        <w:rPr>
+          <w:rFonts w:ascii="Arial" w:hAnsi="Arial" w:cs="Arial"/>
+          <w:sz w:val="20"/>
+          <w:szCs w:val="20"/>
+        </w:rPr>
+      </w:pPr>
     </w:p>
     <w:sectPr>
       <w:headerReference w:type="even" r:id="rId8"/>
@@ -1384,34 +1735,7 @@
         <w:sz w:val="20"/>
         <w:szCs w:val="20"/>
       </w:rPr>
-      <w:t xml:space="preserve"> </w:t>
-    </w:r>
-    <w:r>
-      <w:rPr>
-        <w:rFonts w:ascii="Arial" w:hAnsi="Arial" w:cs="Arial"/>
-        <w:color w:val="A6A6A6" w:themeColor="background1" w:themeShade="A6"/>
-        <w:sz w:val="20"/>
-        <w:szCs w:val="20"/>
-      </w:rPr>
-      <w:t>–</w:t>
-    </w:r>
-    <w:r>
-      <w:rPr>
-        <w:rFonts w:ascii="Arial" w:hAnsi="Arial" w:cs="Arial"/>
-        <w:color w:val="A6A6A6" w:themeColor="background1" w:themeShade="A6"/>
-        <w:sz w:val="20"/>
-        <w:szCs w:val="20"/>
-      </w:rPr>
-      <w:t xml:space="preserve"> 202</w:t>
-    </w:r>
-    <w:r>
-      <w:rPr>
-        <w:rFonts w:ascii="Arial" w:hAnsi="Arial" w:cs="Arial"/>
-        <w:color w:val="A6A6A6" w:themeColor="background1" w:themeShade="A6"/>
-        <w:sz w:val="20"/>
-        <w:szCs w:val="20"/>
-      </w:rPr>
-      <w:t>5</w:t>
+      <w:t xml:space="preserve"> - 2024</w:t>
     </w:r>
   </w:p>
 </w:ftr>
@@ -2457,10 +2781,6 @@
 </file>
 
 <file path=customXml/item1.xml><?xml version="1.0" encoding="utf-8"?>
-<b:Sources xmlns:b="http://schemas.openxmlformats.org/officeDocument/2006/bibliography" xmlns="http://schemas.openxmlformats.org/officeDocument/2006/bibliography" SelectedStyle="\APASixthEditionOfficeOnline.xsl" StyleName="APA" Version="6"/>
-</file>
-
-<file path=customXml/item2.xml><?xml version="1.0" encoding="utf-8"?>
 <s:customData xmlns="http://www.wps.cn/officeDocument/2013/wpsCustomData" xmlns:s="http://www.wps.cn/officeDocument/2013/wpsCustomData">
   <customSectProps>
     <customSectPr/>
@@ -2471,18 +2791,22 @@
 </s:customData>
 </file>
 
+<file path=customXml/item2.xml><?xml version="1.0" encoding="utf-8"?>
+<b:Sources xmlns:b="http://schemas.openxmlformats.org/officeDocument/2006/bibliography" xmlns="http://schemas.openxmlformats.org/officeDocument/2006/bibliography" SelectedStyle="\APASixthEditionOfficeOnline.xsl" StyleName="APA" Version="6"/>
+</file>
+
 <file path=customXml/itemProps1.xml><?xml version="1.0" encoding="utf-8"?>
+<ds:datastoreItem xmlns:ds="http://schemas.openxmlformats.org/officeDocument/2006/customXml" ds:itemID="{B1977F7D-205B-4081-913C-38D41E755F92}">
+  <ds:schemaRefs>
+    <ds:schemaRef ds:uri="http://www.wps.cn/officeDocument/2013/wpsCustomData"/>
+  </ds:schemaRefs>
+</ds:datastoreItem>
+</file>
+
+<file path=customXml/itemProps2.xml><?xml version="1.0" encoding="utf-8"?>
 <ds:datastoreItem xmlns:ds="http://schemas.openxmlformats.org/officeDocument/2006/customXml" ds:itemID="{B6D29EEF-E2BB-4466-AB4B-FDD8DE224B8B}">
   <ds:schemaRefs>
     <ds:schemaRef ds:uri="http://schemas.openxmlformats.org/officeDocument/2006/bibliography"/>
   </ds:schemaRefs>
 </ds:datastoreItem>
-</file>
-
-<file path=customXml/itemProps2.xml><?xml version="1.0" encoding="utf-8"?>
-<ds:datastoreItem xmlns:ds="http://schemas.openxmlformats.org/officeDocument/2006/customXml" ds:itemID="{B1977F7D-205B-4081-913C-38D41E755F92}">
-  <ds:schemaRefs>
-    <ds:schemaRef ds:uri="http://www.wps.cn/officeDocument/2013/wpsCustomData"/>
-  </ds:schemaRefs>
-</ds:datastoreItem>
 </file>
</xml_diff>